<commit_message>
Update - Space warp
Tested spatial and jobs on 800 units and it looks like this is close to the current limit.
</commit_message>
<xml_diff>
--- a/GDD_Defender.docx
+++ b/GDD_Defender.docx
@@ -62,7 +62,13 @@
                   <w:rPr>
                     <w:lang w:val="en-US"/>
                   </w:rPr>
-                  <w:t xml:space="preserve">Life Squeezy Lemon Squeezy </w:t>
+                  <w:t>NEOCITY Defender</w:t>
+                </w:r>
+                <w:r>
+                  <w:rPr>
+                    <w:lang w:val="en-US"/>
+                  </w:rPr>
+                  <w:t xml:space="preserve"> </w:t>
                 </w:r>
               </w:p>
             </w:tc>
@@ -135,9 +141,9 @@
                 </w:pPr>
                 <w:r>
                   <w:rPr>
-                    <w:rStyle w:val="SubtleEmphasis"/>
+                    <w:lang w:val="en-US"/>
                   </w:rPr>
-                  <w:t>Fruit ninja with your virtual hands</w:t>
+                  <w:t>VR Tower Defense Shooter</w:t>
                 </w:r>
               </w:p>
             </w:tc>
@@ -187,9 +193,9 @@
                     <w:lang w:val="en-US"/>
                   </w:rPr>
                   <w:drawing>
-                    <wp:inline distT="0" distB="0" distL="0" distR="0" wp14:anchorId="49E311E2" wp14:editId="2731D56F">
-                      <wp:extent cx="3248025" cy="3248025"/>
-                      <wp:effectExtent l="0" t="0" r="9525" b="9525"/>
+                    <wp:inline distT="0" distB="0" distL="0" distR="0" wp14:anchorId="49E311E2" wp14:editId="20A2F85F">
+                      <wp:extent cx="3248025" cy="2455599"/>
+                      <wp:effectExtent l="0" t="0" r="0" b="1905"/>
                       <wp:docPr id="1" name="Picture 1"/>
                       <wp:cNvGraphicFramePr>
                         <a:graphicFrameLocks xmlns:a="http://schemas.openxmlformats.org/drawingml/2006/main" noChangeAspect="1"/>
@@ -198,7 +204,7 @@
                         <a:graphicData uri="http://schemas.openxmlformats.org/drawingml/2006/picture">
                           <pic:pic xmlns:pic="http://schemas.openxmlformats.org/drawingml/2006/picture">
                             <pic:nvPicPr>
-                              <pic:cNvPr id="0" name="Picture 1"/>
+                              <pic:cNvPr id="1" name="Picture 1"/>
                               <pic:cNvPicPr>
                                 <a:picLocks noChangeAspect="1" noChangeArrowheads="1"/>
                               </pic:cNvPicPr>
@@ -211,7 +217,6 @@
                                   </a:ext>
                                 </a:extLst>
                               </a:blip>
-                              <a:srcRect/>
                               <a:stretch>
                                 <a:fillRect/>
                               </a:stretch>
@@ -219,7 +224,7 @@
                             <pic:spPr bwMode="auto">
                               <a:xfrm>
                                 <a:off x="0" y="0"/>
-                                <a:ext cx="3248025" cy="3248025"/>
+                                <a:ext cx="3248025" cy="2455599"/>
                               </a:xfrm>
                               <a:prstGeom prst="rect">
                                 <a:avLst/>
@@ -285,7 +290,13 @@
                   <w:rPr>
                     <w:lang w:val="en-US"/>
                   </w:rPr>
-                  <w:t>: Solo-Stevie</w:t>
+                  <w:t>: Stevie</w:t>
+                </w:r>
+                <w:r>
+                  <w:rPr>
+                    <w:lang w:val="en-US"/>
+                  </w:rPr>
+                  <w:t xml:space="preserve"> Vu</w:t>
                 </w:r>
               </w:p>
             </w:tc>
@@ -307,12 +318,6 @@
                     <w:lang w:val="en-US"/>
                   </w:rPr>
                 </w:pPr>
-                <w:r>
-                  <w:rPr>
-                    <w:lang w:val="en-US"/>
-                  </w:rPr>
-                  <w:t>Team members names</w:t>
-                </w:r>
               </w:p>
             </w:tc>
           </w:tr>
@@ -733,54 +738,67 @@
         <w:rPr>
           <w:lang w:val="en-US"/>
         </w:rPr>
-        <w:t xml:space="preserve">Sometimes Life gives you lemons. Sometimes Life doesn’t. However, you run a lemon stand business so you </w:t>
+        <w:t xml:space="preserve">Defend one of humanity’s last bastions, NEOCITY, from the </w:t>
       </w:r>
       <w:proofErr w:type="spellStart"/>
       <w:r>
         <w:rPr>
           <w:lang w:val="en-US"/>
         </w:rPr>
-        <w:t>gotta</w:t>
+        <w:t>HeavenNet</w:t>
       </w:r>
       <w:proofErr w:type="spellEnd"/>
       <w:r>
         <w:rPr>
           <w:lang w:val="en-US"/>
         </w:rPr>
-        <w:t xml:space="preserve"> squeeze the lemons for a living and not squeeze the other stuff</w:t>
-      </w:r>
-      <w:r>
-        <w:rPr>
-          <w:lang w:val="en-US"/>
-        </w:rPr>
-        <w:t>. This is a time-based challenge game where you try to get as high score as possible.</w:t>
+        <w:t xml:space="preserve"> bots who seek to capture all humans to turn them into batteries.</w:t>
+      </w:r>
+      <w:r>
+        <w:rPr>
+          <w:lang w:val="en-US"/>
+        </w:rPr>
+        <w:t xml:space="preserve"> Players operate a humanoid mech with gun arms which aim in the direction you direct the controllers at.</w:t>
       </w:r>
     </w:p>
     <w:p>
       <w:pPr>
-        <w:pStyle w:val="Heading2"/>
-        <w:rPr>
-          <w:lang w:val="en-US"/>
-        </w:rPr>
-      </w:pPr>
-      <w:r>
-        <w:rPr>
-          <w:lang w:val="en-US"/>
-        </w:rPr>
-        <w:t>Goals</w:t>
+        <w:rPr>
+          <w:lang w:val="en-US"/>
+        </w:rPr>
+      </w:pPr>
+      <w:r>
+        <w:rPr>
+          <w:lang w:val="en-US"/>
+        </w:rPr>
+        <w:t>Enemy bots seek to destroy the shield generator batteries around the player. Once the shield is gone the player loses.</w:t>
       </w:r>
     </w:p>
     <w:p>
       <w:pPr>
-        <w:rPr>
-          <w:lang w:val="en-US"/>
-        </w:rPr>
-      </w:pPr>
-      <w:r>
-        <w:rPr>
-          <w:lang w:val="en-US"/>
-        </w:rPr>
-        <w:t xml:space="preserve">A fast </w:t>
+        <w:pStyle w:val="Heading2"/>
+        <w:rPr>
+          <w:lang w:val="en-US"/>
+        </w:rPr>
+      </w:pPr>
+      <w:r>
+        <w:rPr>
+          <w:lang w:val="en-US"/>
+        </w:rPr>
+        <w:t>Goals</w:t>
+      </w:r>
+    </w:p>
+    <w:p>
+      <w:pPr>
+        <w:rPr>
+          <w:lang w:val="en-US"/>
+        </w:rPr>
+      </w:pPr>
+      <w:r>
+        <w:rPr>
+          <w:lang w:val="en-US"/>
+        </w:rPr>
+        <w:t>Fast paced first person shooter where your objective is to survive the enemy waves.</w:t>
       </w:r>
     </w:p>
     <w:p>
@@ -825,7 +843,7 @@
         <w:rPr>
           <w:lang w:val="en-US"/>
         </w:rPr>
-        <w:t>Intuitive design</w:t>
+        <w:t>Shooting is the primary player interaction</w:t>
       </w:r>
     </w:p>
     <w:p>
@@ -843,7 +861,7 @@
         <w:rPr>
           <w:lang w:val="en-US"/>
         </w:rPr>
-        <w:t>Reaction based</w:t>
+        <w:t>Lots of targets to shoot</w:t>
       </w:r>
     </w:p>
     <w:p>
@@ -861,7 +879,7 @@
         <w:rPr>
           <w:lang w:val="en-US"/>
         </w:rPr>
-        <w:t>Easy to play</w:t>
+        <w:t>Fast-paced</w:t>
       </w:r>
     </w:p>
     <w:p>
@@ -888,7 +906,7 @@
         <w:rPr>
           <w:lang w:val="en-US"/>
         </w:rPr>
-        <w:t>One button but contextual.</w:t>
+        <w:t>Experience the desperate defensive battle against overwhelming odds from the matrix 3.</w:t>
       </w:r>
     </w:p>
     <w:p>
@@ -942,6 +960,49 @@
     </w:p>
     <w:p>
       <w:pPr>
+        <w:rPr>
+          <w:lang w:val="en-US"/>
+        </w:rPr>
+      </w:pPr>
+      <w:r>
+        <w:rPr>
+          <w:lang w:val="en-US"/>
+        </w:rPr>
+        <w:t>Play as a pilot of a giant mech defender against the swarms of machine enemies. Players can</w:t>
+      </w:r>
+    </w:p>
+    <w:p>
+      <w:pPr>
+        <w:pStyle w:val="ListParagraph"/>
+        <w:numPr>
+          <w:ilvl w:val="0"/>
+          <w:numId w:val="19"/>
+        </w:numPr>
+        <w:rPr>
+          <w:lang w:val="en-US"/>
+        </w:rPr>
+      </w:pPr>
+      <w:r>
+        <w:rPr>
+          <w:lang w:val="en-US"/>
+        </w:rPr>
+        <w:t>Shoot</w:t>
+      </w:r>
+    </w:p>
+    <w:p>
+      <w:pPr>
+        <w:pStyle w:val="ListParagraph"/>
+        <w:numPr>
+          <w:ilvl w:val="0"/>
+          <w:numId w:val="19"/>
+        </w:numPr>
+        <w:rPr>
+          <w:lang w:val="en-US"/>
+        </w:rPr>
+      </w:pPr>
+    </w:p>
+    <w:p>
+      <w:pPr>
         <w:pStyle w:val="Heading2"/>
         <w:rPr>
           <w:lang w:val="en-US"/>
@@ -1055,6 +1116,7 @@
         <w:rPr>
           <w:lang w:val="en-US"/>
         </w:rPr>
+        <w:lastRenderedPageBreak/>
         <w:t>Production</w:t>
       </w:r>
       <w:bookmarkEnd w:id="3"/>
@@ -4113,6 +4175,118 @@
       </w:rPr>
     </w:lvl>
   </w:abstractNum>
+  <w:abstractNum w:abstractNumId="18" w15:restartNumberingAfterBreak="0">
+    <w:nsid w:val="7E1D0270"/>
+    <w:multiLevelType w:val="hybridMultilevel"/>
+    <w:tmpl w:val="FBC077BC"/>
+    <w:lvl w:ilvl="0" w:tplc="B52E224A">
+      <w:numFmt w:val="bullet"/>
+      <w:lvlText w:val="-"/>
+      <w:lvlJc w:val="left"/>
+      <w:pPr>
+        <w:ind w:left="720" w:hanging="360"/>
+      </w:pPr>
+      <w:rPr>
+        <w:rFonts w:ascii="PT Serif" w:eastAsiaTheme="minorHAnsi" w:hAnsi="PT Serif" w:cstheme="minorBidi" w:hint="default"/>
+      </w:rPr>
+    </w:lvl>
+    <w:lvl w:ilvl="1" w:tplc="10090003">
+      <w:start w:val="1"/>
+      <w:numFmt w:val="bullet"/>
+      <w:lvlText w:val="o"/>
+      <w:lvlJc w:val="left"/>
+      <w:pPr>
+        <w:ind w:left="1440" w:hanging="360"/>
+      </w:pPr>
+      <w:rPr>
+        <w:rFonts w:ascii="Courier New" w:hAnsi="Courier New" w:cs="Courier New" w:hint="default"/>
+      </w:rPr>
+    </w:lvl>
+    <w:lvl w:ilvl="2" w:tplc="10090005" w:tentative="1">
+      <w:start w:val="1"/>
+      <w:numFmt w:val="bullet"/>
+      <w:lvlText w:val=""/>
+      <w:lvlJc w:val="left"/>
+      <w:pPr>
+        <w:ind w:left="2160" w:hanging="360"/>
+      </w:pPr>
+      <w:rPr>
+        <w:rFonts w:ascii="Wingdings" w:hAnsi="Wingdings" w:hint="default"/>
+      </w:rPr>
+    </w:lvl>
+    <w:lvl w:ilvl="3" w:tplc="10090001" w:tentative="1">
+      <w:start w:val="1"/>
+      <w:numFmt w:val="bullet"/>
+      <w:lvlText w:val=""/>
+      <w:lvlJc w:val="left"/>
+      <w:pPr>
+        <w:ind w:left="2880" w:hanging="360"/>
+      </w:pPr>
+      <w:rPr>
+        <w:rFonts w:ascii="Symbol" w:hAnsi="Symbol" w:hint="default"/>
+      </w:rPr>
+    </w:lvl>
+    <w:lvl w:ilvl="4" w:tplc="10090003" w:tentative="1">
+      <w:start w:val="1"/>
+      <w:numFmt w:val="bullet"/>
+      <w:lvlText w:val="o"/>
+      <w:lvlJc w:val="left"/>
+      <w:pPr>
+        <w:ind w:left="3600" w:hanging="360"/>
+      </w:pPr>
+      <w:rPr>
+        <w:rFonts w:ascii="Courier New" w:hAnsi="Courier New" w:cs="Courier New" w:hint="default"/>
+      </w:rPr>
+    </w:lvl>
+    <w:lvl w:ilvl="5" w:tplc="10090005" w:tentative="1">
+      <w:start w:val="1"/>
+      <w:numFmt w:val="bullet"/>
+      <w:lvlText w:val=""/>
+      <w:lvlJc w:val="left"/>
+      <w:pPr>
+        <w:ind w:left="4320" w:hanging="360"/>
+      </w:pPr>
+      <w:rPr>
+        <w:rFonts w:ascii="Wingdings" w:hAnsi="Wingdings" w:hint="default"/>
+      </w:rPr>
+    </w:lvl>
+    <w:lvl w:ilvl="6" w:tplc="10090001" w:tentative="1">
+      <w:start w:val="1"/>
+      <w:numFmt w:val="bullet"/>
+      <w:lvlText w:val=""/>
+      <w:lvlJc w:val="left"/>
+      <w:pPr>
+        <w:ind w:left="5040" w:hanging="360"/>
+      </w:pPr>
+      <w:rPr>
+        <w:rFonts w:ascii="Symbol" w:hAnsi="Symbol" w:hint="default"/>
+      </w:rPr>
+    </w:lvl>
+    <w:lvl w:ilvl="7" w:tplc="10090003" w:tentative="1">
+      <w:start w:val="1"/>
+      <w:numFmt w:val="bullet"/>
+      <w:lvlText w:val="o"/>
+      <w:lvlJc w:val="left"/>
+      <w:pPr>
+        <w:ind w:left="5760" w:hanging="360"/>
+      </w:pPr>
+      <w:rPr>
+        <w:rFonts w:ascii="Courier New" w:hAnsi="Courier New" w:cs="Courier New" w:hint="default"/>
+      </w:rPr>
+    </w:lvl>
+    <w:lvl w:ilvl="8" w:tplc="10090005" w:tentative="1">
+      <w:start w:val="1"/>
+      <w:numFmt w:val="bullet"/>
+      <w:lvlText w:val=""/>
+      <w:lvlJc w:val="left"/>
+      <w:pPr>
+        <w:ind w:left="6480" w:hanging="360"/>
+      </w:pPr>
+      <w:rPr>
+        <w:rFonts w:ascii="Wingdings" w:hAnsi="Wingdings" w:hint="default"/>
+      </w:rPr>
+    </w:lvl>
+  </w:abstractNum>
   <w:num w:numId="1">
     <w:abstractNumId w:val="15"/>
   </w:num>
@@ -4166,6 +4340,9 @@
   </w:num>
   <w:num w:numId="18">
     <w:abstractNumId w:val="9"/>
+  </w:num>
+  <w:num w:numId="19">
+    <w:abstractNumId w:val="18"/>
   </w:num>
 </w:numbering>
 </file>

</xml_diff>